<commit_message>
edit main for focus on login and split user manual from docs also add mart.ico
</commit_message>
<xml_diff>
--- a/Database Systems Final Project Documentation.docx
+++ b/Database Systems Final Project Documentation.docx
@@ -1,36 +1,20 @@
 
 <file path=word/document.xml><?xml version="1.0" encoding="utf-8"?>
-<w:document xmlns:wpc="http://schemas.microsoft.com/office/word/2010/wordprocessingCanvas" xmlns:cx="http://schemas.microsoft.com/office/drawing/2014/chartex" xmlns:cx1="http://schemas.microsoft.com/office/drawing/2015/9/8/chartex" xmlns:mc="http://schemas.openxmlformats.org/markup-compatibility/2006" xmlns:o="urn:schemas-microsoft-com:office:office" xmlns:r="http://schemas.openxmlformats.org/officeDocument/2006/relationships" xmlns:m="http://schemas.openxmlformats.org/officeDocument/2006/math" xmlns:v="urn:schemas-microsoft-com:vml" xmlns:wp14="http://schemas.microsoft.com/office/word/2010/wordprocessingDrawing" xmlns:wp="http://schemas.openxmlformats.org/drawingml/2006/wordprocessingDrawing" xmlns:w10="urn:schemas-microsoft-com:office:word" xmlns:w="http://schemas.openxmlformats.org/wordprocessingml/2006/main" xmlns:w14="http://schemas.microsoft.com/office/word/2010/wordml" xmlns:w15="http://schemas.microsoft.com/office/word/2012/wordml" xmlns:w16se="http://schemas.microsoft.com/office/word/2015/wordml/symex" xmlns:wpg="http://schemas.microsoft.com/office/word/2010/wordprocessingGroup" xmlns:wpi="http://schemas.microsoft.com/office/word/2010/wordprocessingInk" xmlns:wne="http://schemas.microsoft.com/office/word/2006/wordml" xmlns:wps="http://schemas.microsoft.com/office/word/2010/wordprocessingShape" mc:Ignorable="w14 w15 w16se wp14">
+<w:document xmlns:wpc="http://schemas.microsoft.com/office/word/2010/wordprocessingCanvas" xmlns:cx="http://schemas.microsoft.com/office/drawing/2014/chartex" xmlns:cx1="http://schemas.microsoft.com/office/drawing/2015/9/8/chartex" xmlns:cx2="http://schemas.microsoft.com/office/drawing/2015/10/21/chartex" xmlns:cx3="http://schemas.microsoft.com/office/drawing/2016/5/9/chartex" xmlns:cx4="http://schemas.microsoft.com/office/drawing/2016/5/10/chartex" xmlns:cx5="http://schemas.microsoft.com/office/drawing/2016/5/11/chartex" xmlns:cx6="http://schemas.microsoft.com/office/drawing/2016/5/12/chartex" xmlns:cx7="http://schemas.microsoft.com/office/drawing/2016/5/13/chartex" xmlns:cx8="http://schemas.microsoft.com/office/drawing/2016/5/14/chartex" xmlns:mc="http://schemas.openxmlformats.org/markup-compatibility/2006" xmlns:aink="http://schemas.microsoft.com/office/drawing/2016/ink" xmlns:am3d="http://schemas.microsoft.com/office/drawing/2017/model3d" xmlns:o="urn:schemas-microsoft-com:office:office" xmlns:r="http://schemas.openxmlformats.org/officeDocument/2006/relationships" xmlns:m="http://schemas.openxmlformats.org/officeDocument/2006/math" xmlns:v="urn:schemas-microsoft-com:vml" xmlns:wp14="http://schemas.microsoft.com/office/word/2010/wordprocessingDrawing" xmlns:wp="http://schemas.openxmlformats.org/drawingml/2006/wordprocessingDrawing" xmlns:w10="urn:schemas-microsoft-com:office:word" xmlns:w="http://schemas.openxmlformats.org/wordprocessingml/2006/main" xmlns:w14="http://schemas.microsoft.com/office/word/2010/wordml" xmlns:w15="http://schemas.microsoft.com/office/word/2012/wordml" xmlns:w16cid="http://schemas.microsoft.com/office/word/2016/wordml/cid" xmlns:w16se="http://schemas.microsoft.com/office/word/2015/wordml/symex" xmlns:wpg="http://schemas.microsoft.com/office/word/2010/wordprocessingGroup" xmlns:wpi="http://schemas.microsoft.com/office/word/2010/wordprocessingInk" xmlns:wne="http://schemas.microsoft.com/office/word/2006/wordml" xmlns:wps="http://schemas.microsoft.com/office/word/2010/wordprocessingShape" mc:Ignorable="w14 w15 w16se w16cid wp14">
   <w:body>
     <w:p>
       <w:pPr>
-        <w:jc w:val="center"/>
-        <w:rPr>
-          <w:b/>
-          <w:sz w:val="44"/>
-        </w:rPr>
-      </w:pPr>
-      <w:r>
-        <w:rPr>
-          <w:b/>
-          <w:sz w:val="44"/>
-        </w:rPr>
+        <w:pStyle w:val="Title"/>
+      </w:pPr>
+      <w:r>
         <w:t>Database Systems Final Project</w:t>
       </w:r>
     </w:p>
     <w:p>
       <w:pPr>
-        <w:jc w:val="center"/>
-        <w:rPr>
-          <w:b/>
-          <w:sz w:val="32"/>
-        </w:rPr>
-      </w:pPr>
-      <w:r>
-        <w:rPr>
-          <w:b/>
-          <w:sz w:val="32"/>
-        </w:rPr>
+        <w:pStyle w:val="Subtitle"/>
+      </w:pPr>
+      <w:r>
         <w:t>Mobile Phone Store</w:t>
       </w:r>
     </w:p>
@@ -117,12 +101,6 @@
           <w:szCs w:val="24"/>
         </w:rPr>
         <w:tab/>
-      </w:r>
-      <w:r>
-        <w:rPr>
-          <w:sz w:val="24"/>
-          <w:szCs w:val="24"/>
-        </w:rPr>
         <w:t>2101693920</w:t>
       </w:r>
       <w:r>
@@ -132,7 +110,7 @@
         </w:rPr>
         <w:tab/>
       </w:r>
-      <w:hyperlink r:id="rId5" w:history="1">
+      <w:hyperlink r:id="rId6" w:history="1">
         <w:r>
           <w:rPr>
             <w:rStyle w:val="Hyperlink"/>
@@ -175,6 +153,7 @@
           <w:szCs w:val="24"/>
         </w:rPr>
         <w:tab/>
+        <w:t>2101693933</w:t>
       </w:r>
       <w:r>
         <w:rPr>
@@ -182,16 +161,8 @@
           <w:szCs w:val="24"/>
         </w:rPr>
         <w:tab/>
-        <w:t>2101693933</w:t>
-      </w:r>
-      <w:r>
-        <w:rPr>
-          <w:sz w:val="24"/>
-          <w:szCs w:val="24"/>
-        </w:rPr>
-        <w:tab/>
-      </w:r>
-      <w:hyperlink r:id="rId6" w:history="1">
+      </w:r>
+      <w:hyperlink r:id="rId7" w:history="1">
         <w:r>
           <w:rPr>
             <w:rStyle w:val="Hyperlink"/>
@@ -204,7 +175,9 @@
     </w:p>
     <w:p>
       <w:pPr>
-        <w:rPr>
+        <w:ind w:left="720" w:hanging="720"/>
+        <w:rPr>
+          <w:b/>
           <w:sz w:val="24"/>
           <w:szCs w:val="24"/>
         </w:rPr>
@@ -212,40 +185,58 @@
     </w:p>
     <w:p>
       <w:pPr>
-        <w:rPr>
-          <w:b/>
-          <w:sz w:val="24"/>
-          <w:szCs w:val="24"/>
-        </w:rPr>
-      </w:pPr>
-      <w:r>
-        <w:rPr>
-          <w:b/>
-          <w:noProof/>
-          <w:sz w:val="24"/>
-          <w:szCs w:val="24"/>
+        <w:ind w:left="720" w:hanging="720"/>
+        <w:rPr>
+          <w:b/>
+          <w:sz w:val="24"/>
+          <w:szCs w:val="24"/>
+        </w:rPr>
+      </w:pPr>
+    </w:p>
+    <w:p>
+      <w:pPr>
+        <w:ind w:left="720" w:hanging="720"/>
+        <w:rPr>
+          <w:b/>
+          <w:sz w:val="24"/>
+          <w:szCs w:val="24"/>
+        </w:rPr>
+      </w:pPr>
+    </w:p>
+    <w:p>
+      <w:pPr>
+        <w:ind w:left="720" w:hanging="720"/>
+        <w:rPr>
+          <w:b/>
+          <w:sz w:val="24"/>
+          <w:szCs w:val="24"/>
+        </w:rPr>
+      </w:pPr>
+      <w:r>
+        <w:rPr>
+          <w:noProof/>
         </w:rPr>
         <w:drawing>
-          <wp:anchor distT="0" distB="0" distL="114300" distR="114300" simplePos="0" relativeHeight="251658240" behindDoc="1" locked="0" layoutInCell="1" allowOverlap="1">
+          <wp:anchor distT="0" distB="0" distL="114300" distR="114300" simplePos="0" relativeHeight="251658240" behindDoc="1" locked="0" layoutInCell="1" allowOverlap="1" wp14:anchorId="73959065" wp14:editId="57BB20F5">
             <wp:simplePos x="0" y="0"/>
-            <wp:positionH relativeFrom="margin">
-              <wp:align>center</wp:align>
+            <wp:positionH relativeFrom="page">
+              <wp:posOffset>259080</wp:posOffset>
             </wp:positionH>
             <wp:positionV relativeFrom="paragraph">
-              <wp:posOffset>243205</wp:posOffset>
+              <wp:posOffset>282575</wp:posOffset>
             </wp:positionV>
-            <wp:extent cx="7535823" cy="4200525"/>
-            <wp:effectExtent l="0" t="0" r="8255" b="0"/>
+            <wp:extent cx="7309082" cy="3909060"/>
+            <wp:effectExtent l="0" t="0" r="6350" b="0"/>
             <wp:wrapTight wrapText="bothSides">
               <wp:wrapPolygon edited="0">
                 <wp:start x="0" y="0"/>
-                <wp:lineTo x="0" y="21453"/>
-                <wp:lineTo x="21569" y="21453"/>
-                <wp:lineTo x="21569" y="0"/>
+                <wp:lineTo x="0" y="21474"/>
+                <wp:lineTo x="21562" y="21474"/>
+                <wp:lineTo x="21562" y="0"/>
                 <wp:lineTo x="0" y="0"/>
               </wp:wrapPolygon>
             </wp:wrapTight>
-            <wp:docPr id="1" name="Picture 1"/>
+            <wp:docPr id="2" name="Picture 2"/>
             <wp:cNvGraphicFramePr>
               <a:graphicFrameLocks xmlns:a="http://schemas.openxmlformats.org/drawingml/2006/main" noChangeAspect="1"/>
             </wp:cNvGraphicFramePr>
@@ -257,20 +248,20 @@
                     <pic:cNvPicPr/>
                   </pic:nvPicPr>
                   <pic:blipFill rotWithShape="1">
-                    <a:blip r:embed="rId7">
+                    <a:blip r:embed="rId8">
                       <a:extLst>
                         <a:ext uri="{28A0092B-C50C-407E-A947-70E740481C1C}">
                           <a14:useLocalDpi xmlns:a14="http://schemas.microsoft.com/office/drawing/2010/main" val="0"/>
                         </a:ext>
                       </a:extLst>
                     </a:blip>
-                    <a:srcRect l="4504" t="8679" r="1332" b="14244"/>
+                    <a:srcRect r="11026"/>
                     <a:stretch/>
                   </pic:blipFill>
                   <pic:spPr bwMode="auto">
                     <a:xfrm>
                       <a:off x="0" y="0"/>
-                      <a:ext cx="7535823" cy="4200525"/>
+                      <a:ext cx="7309082" cy="3909060"/>
                     </a:xfrm>
                     <a:prstGeom prst="rect">
                       <a:avLst/>
@@ -307,7 +298,7 @@
     </w:p>
     <w:p>
       <w:pPr>
-        <w:spacing w:line="360" w:lineRule="auto"/>
+        <w:spacing w:line="240" w:lineRule="auto"/>
         <w:contextualSpacing/>
         <w:rPr>
           <w:b/>
@@ -319,7 +310,7 @@
     </w:p>
     <w:p>
       <w:pPr>
-        <w:spacing w:line="360" w:lineRule="auto"/>
+        <w:spacing w:line="240" w:lineRule="auto"/>
         <w:contextualSpacing/>
         <w:rPr>
           <w:b/>
@@ -331,7 +322,7 @@
     </w:p>
     <w:p>
       <w:pPr>
-        <w:spacing w:line="360" w:lineRule="auto"/>
+        <w:spacing w:line="240" w:lineRule="auto"/>
         <w:contextualSpacing/>
         <w:rPr>
           <w:b/>
@@ -343,7 +334,7 @@
     </w:p>
     <w:p>
       <w:pPr>
-        <w:spacing w:line="360" w:lineRule="auto"/>
+        <w:spacing w:line="240" w:lineRule="auto"/>
         <w:contextualSpacing/>
         <w:rPr>
           <w:b/>
@@ -364,14 +355,25 @@
           <w:szCs w:val="24"/>
         </w:rPr>
       </w:pPr>
-      <w:r>
-        <w:rPr>
-          <w:b/>
-          <w:noProof/>
-          <w:sz w:val="24"/>
-          <w:szCs w:val="24"/>
-        </w:rPr>
-        <w:lastRenderedPageBreak/>
+    </w:p>
+    <w:p>
+      <w:pPr>
+        <w:spacing w:line="240" w:lineRule="auto"/>
+        <w:contextualSpacing/>
+        <w:rPr>
+          <w:b/>
+          <w:noProof/>
+          <w:sz w:val="24"/>
+          <w:szCs w:val="24"/>
+        </w:rPr>
+      </w:pPr>
+      <w:r>
+        <w:rPr>
+          <w:b/>
+          <w:noProof/>
+          <w:sz w:val="24"/>
+          <w:szCs w:val="24"/>
+        </w:rPr>
         <w:t>Relational Schema:</w:t>
       </w:r>
     </w:p>
@@ -396,6 +398,7 @@
           <w:sz w:val="24"/>
           <w:szCs w:val="24"/>
         </w:rPr>
+        <w:lastRenderedPageBreak/>
         <w:t>Brand</w:t>
       </w:r>
       <w:r>
@@ -809,15 +812,7 @@
           <w:sz w:val="24"/>
           <w:szCs w:val="24"/>
         </w:rPr>
-        <w:t>OS</w:t>
-      </w:r>
-      <w:r>
-        <w:rPr>
-          <w:noProof/>
-          <w:sz w:val="24"/>
-          <w:szCs w:val="24"/>
-        </w:rPr>
-        <w:t xml:space="preserve">_ID </w:t>
+        <w:t xml:space="preserve">OS_ID </w:t>
       </w:r>
       <w:r>
         <w:rPr>
@@ -834,15 +829,7 @@
           <w:sz w:val="24"/>
           <w:szCs w:val="24"/>
         </w:rPr>
-        <w:t>OS</w:t>
-      </w:r>
-      <w:r>
-        <w:rPr>
-          <w:noProof/>
-          <w:sz w:val="24"/>
-          <w:szCs w:val="24"/>
-        </w:rPr>
-        <w:t>(ID)</w:t>
+        <w:t>OS(ID)</w:t>
       </w:r>
       <w:r>
         <w:rPr>
@@ -867,15 +854,7 @@
           <w:sz w:val="24"/>
           <w:szCs w:val="24"/>
         </w:rPr>
-        <w:t>storeName</w:t>
-      </w:r>
-      <w:r>
-        <w:rPr>
-          <w:noProof/>
-          <w:sz w:val="24"/>
-          <w:szCs w:val="24"/>
-        </w:rPr>
-        <w:t xml:space="preserve"> </w:t>
+        <w:t xml:space="preserve">storeName </w:t>
       </w:r>
       <w:r>
         <w:rPr>
@@ -892,31 +871,7 @@
           <w:sz w:val="24"/>
           <w:szCs w:val="24"/>
         </w:rPr>
-        <w:t>Store</w:t>
-      </w:r>
-      <w:r>
-        <w:rPr>
-          <w:noProof/>
-          <w:sz w:val="24"/>
-          <w:szCs w:val="24"/>
-        </w:rPr>
-        <w:t>(</w:t>
-      </w:r>
-      <w:r>
-        <w:rPr>
-          <w:noProof/>
-          <w:sz w:val="24"/>
-          <w:szCs w:val="24"/>
-        </w:rPr>
-        <w:t>name</w:t>
-      </w:r>
-      <w:r>
-        <w:rPr>
-          <w:noProof/>
-          <w:sz w:val="24"/>
-          <w:szCs w:val="24"/>
-        </w:rPr>
-        <w:t>)</w:t>
+        <w:t>Store(name)</w:t>
       </w:r>
     </w:p>
     <w:p>
@@ -990,6 +945,14 @@
           <w:sz w:val="24"/>
           <w:szCs w:val="24"/>
         </w:rPr>
+        <w:t>, status</w:t>
+      </w:r>
+      <w:r>
+        <w:rPr>
+          <w:noProof/>
+          <w:sz w:val="24"/>
+          <w:szCs w:val="24"/>
+        </w:rPr>
         <w:t>)</w:t>
       </w:r>
       <w:r>
@@ -1051,14 +1014,6 @@
           <w:szCs w:val="24"/>
         </w:rPr>
         <w:br/>
-      </w:r>
-      <w:r>
-        <w:rPr>
-          <w:b/>
-          <w:noProof/>
-          <w:sz w:val="24"/>
-          <w:szCs w:val="24"/>
-        </w:rPr>
         <w:t xml:space="preserve">FOREIGN KEY </w:t>
       </w:r>
       <w:r>
@@ -1067,15 +1022,7 @@
           <w:sz w:val="24"/>
           <w:szCs w:val="24"/>
         </w:rPr>
-        <w:t>Item</w:t>
-      </w:r>
-      <w:r>
-        <w:rPr>
-          <w:noProof/>
-          <w:sz w:val="24"/>
-          <w:szCs w:val="24"/>
-        </w:rPr>
-        <w:t xml:space="preserve">_ID </w:t>
+        <w:t xml:space="preserve">Item_ID </w:t>
       </w:r>
       <w:r>
         <w:rPr>
@@ -1092,15 +1039,7 @@
           <w:sz w:val="24"/>
           <w:szCs w:val="24"/>
         </w:rPr>
-        <w:t>Item</w:t>
-      </w:r>
-      <w:r>
-        <w:rPr>
-          <w:noProof/>
-          <w:sz w:val="24"/>
-          <w:szCs w:val="24"/>
-        </w:rPr>
-        <w:t>(ID)</w:t>
+        <w:t>Item(ID)</w:t>
       </w:r>
       <w:r>
         <w:rPr>
@@ -1125,15 +1064,7 @@
           <w:sz w:val="24"/>
           <w:szCs w:val="24"/>
         </w:rPr>
-        <w:t>Trans</w:t>
-      </w:r>
-      <w:r>
-        <w:rPr>
-          <w:noProof/>
-          <w:sz w:val="24"/>
-          <w:szCs w:val="24"/>
-        </w:rPr>
-        <w:t xml:space="preserve">_ID </w:t>
+        <w:t xml:space="preserve">Trans_ID </w:t>
       </w:r>
       <w:r>
         <w:rPr>
@@ -1150,15 +1081,7 @@
           <w:sz w:val="24"/>
           <w:szCs w:val="24"/>
         </w:rPr>
-        <w:t>Transaction</w:t>
-      </w:r>
-      <w:r>
-        <w:rPr>
-          <w:noProof/>
-          <w:sz w:val="24"/>
-          <w:szCs w:val="24"/>
-        </w:rPr>
-        <w:t>(ID)</w:t>
+        <w:t>Transaction(ID)</w:t>
       </w:r>
     </w:p>
     <w:p>
@@ -1183,81 +1106,15 @@
           <w:sz w:val="24"/>
           <w:szCs w:val="24"/>
         </w:rPr>
-        <w:t>Trans</w:t>
-      </w:r>
-      <w:r>
-        <w:rPr>
-          <w:b/>
-          <w:noProof/>
-          <w:sz w:val="24"/>
-          <w:szCs w:val="24"/>
-        </w:rPr>
-        <w:t>action</w:t>
-      </w:r>
-      <w:r>
-        <w:rPr>
-          <w:b/>
-          <w:noProof/>
-          <w:sz w:val="24"/>
-          <w:szCs w:val="24"/>
-        </w:rPr>
-        <w:t xml:space="preserve"> </w:t>
-      </w:r>
-      <w:r>
-        <w:rPr>
-          <w:noProof/>
-          <w:sz w:val="24"/>
-          <w:szCs w:val="24"/>
-        </w:rPr>
-        <w:t xml:space="preserve">(ID, </w:t>
-      </w:r>
-      <w:r>
-        <w:rPr>
-          <w:noProof/>
-          <w:sz w:val="24"/>
-          <w:szCs w:val="24"/>
-        </w:rPr>
-        <w:t>Purchased</w:t>
-      </w:r>
-      <w:r>
-        <w:rPr>
-          <w:noProof/>
-          <w:sz w:val="24"/>
-          <w:szCs w:val="24"/>
-        </w:rPr>
-        <w:t xml:space="preserve">, </w:t>
-      </w:r>
-      <w:r>
-        <w:rPr>
-          <w:noProof/>
-          <w:sz w:val="24"/>
-          <w:szCs w:val="24"/>
-        </w:rPr>
-        <w:t>username</w:t>
-      </w:r>
-      <w:r>
-        <w:rPr>
-          <w:noProof/>
-          <w:sz w:val="24"/>
-          <w:szCs w:val="24"/>
-        </w:rPr>
-        <w:t xml:space="preserve">, </w:t>
-      </w:r>
-      <w:r>
-        <w:rPr>
-          <w:noProof/>
-          <w:sz w:val="24"/>
-          <w:szCs w:val="24"/>
-        </w:rPr>
-        <w:t>address</w:t>
-      </w:r>
-      <w:r>
-        <w:rPr>
-          <w:noProof/>
-          <w:sz w:val="24"/>
-          <w:szCs w:val="24"/>
-        </w:rPr>
-        <w:t>_ID)</w:t>
+        <w:t xml:space="preserve">Transaction </w:t>
+      </w:r>
+      <w:r>
+        <w:rPr>
+          <w:noProof/>
+          <w:sz w:val="24"/>
+          <w:szCs w:val="24"/>
+        </w:rPr>
+        <w:t>(ID, Purchased, username, address_ID)</w:t>
       </w:r>
       <w:r>
         <w:rPr>
@@ -1326,15 +1183,7 @@
           <w:sz w:val="24"/>
           <w:szCs w:val="24"/>
         </w:rPr>
-        <w:t>username</w:t>
-      </w:r>
-      <w:r>
-        <w:rPr>
-          <w:noProof/>
-          <w:sz w:val="24"/>
-          <w:szCs w:val="24"/>
-        </w:rPr>
-        <w:t xml:space="preserve"> </w:t>
+        <w:t xml:space="preserve">username </w:t>
       </w:r>
       <w:r>
         <w:rPr>
@@ -1351,31 +1200,7 @@
           <w:sz w:val="24"/>
           <w:szCs w:val="24"/>
         </w:rPr>
-        <w:t>CustDetail</w:t>
-      </w:r>
-      <w:r>
-        <w:rPr>
-          <w:noProof/>
-          <w:sz w:val="24"/>
-          <w:szCs w:val="24"/>
-        </w:rPr>
-        <w:t>(</w:t>
-      </w:r>
-      <w:r>
-        <w:rPr>
-          <w:noProof/>
-          <w:sz w:val="24"/>
-          <w:szCs w:val="24"/>
-        </w:rPr>
-        <w:t>username</w:t>
-      </w:r>
-      <w:r>
-        <w:rPr>
-          <w:noProof/>
-          <w:sz w:val="24"/>
-          <w:szCs w:val="24"/>
-        </w:rPr>
-        <w:t>)</w:t>
+        <w:t>CustDetail(username)</w:t>
       </w:r>
       <w:r>
         <w:rPr>
@@ -1400,15 +1225,7 @@
           <w:sz w:val="24"/>
           <w:szCs w:val="24"/>
         </w:rPr>
-        <w:t>address</w:t>
-      </w:r>
-      <w:r>
-        <w:rPr>
-          <w:noProof/>
-          <w:sz w:val="24"/>
-          <w:szCs w:val="24"/>
-        </w:rPr>
-        <w:t xml:space="preserve">_ID </w:t>
+        <w:t xml:space="preserve">address_ID </w:t>
       </w:r>
       <w:r>
         <w:rPr>
@@ -1425,15 +1242,7 @@
           <w:sz w:val="24"/>
           <w:szCs w:val="24"/>
         </w:rPr>
-        <w:t>CustAddress</w:t>
-      </w:r>
-      <w:r>
-        <w:rPr>
-          <w:noProof/>
-          <w:sz w:val="24"/>
-          <w:szCs w:val="24"/>
-        </w:rPr>
-        <w:t>(ID)</w:t>
+        <w:t>CustAddress(ID)</w:t>
       </w:r>
     </w:p>
     <w:p>
@@ -1458,40 +1267,15 @@
           <w:sz w:val="24"/>
           <w:szCs w:val="24"/>
         </w:rPr>
-        <w:t>CustDetail</w:t>
-      </w:r>
-      <w:r>
-        <w:rPr>
-          <w:b/>
-          <w:noProof/>
-          <w:sz w:val="24"/>
-          <w:szCs w:val="24"/>
-        </w:rPr>
-        <w:t xml:space="preserve"> </w:t>
-      </w:r>
-      <w:r>
-        <w:rPr>
-          <w:noProof/>
-          <w:sz w:val="24"/>
-          <w:szCs w:val="24"/>
-        </w:rPr>
-        <w:t>(</w:t>
-      </w:r>
-      <w:r>
-        <w:rPr>
-          <w:noProof/>
-          <w:sz w:val="24"/>
-          <w:szCs w:val="24"/>
-        </w:rPr>
-        <w:t>username, pass, fName, lName, email, phone, birthday</w:t>
-      </w:r>
-      <w:r>
-        <w:rPr>
-          <w:noProof/>
-          <w:sz w:val="24"/>
-          <w:szCs w:val="24"/>
-        </w:rPr>
-        <w:t>)</w:t>
+        <w:t xml:space="preserve">CustDetail </w:t>
+      </w:r>
+      <w:r>
+        <w:rPr>
+          <w:noProof/>
+          <w:sz w:val="24"/>
+          <w:szCs w:val="24"/>
+        </w:rPr>
+        <w:t>(username, pass, fName, lName, email, phone, birthday)</w:t>
       </w:r>
       <w:r>
         <w:rPr>
@@ -1782,15 +1566,7 @@
           <w:sz w:val="24"/>
           <w:szCs w:val="24"/>
         </w:rPr>
-        <w:t>country</w:t>
-      </w:r>
-      <w:r>
-        <w:rPr>
-          <w:noProof/>
-          <w:sz w:val="24"/>
-          <w:szCs w:val="24"/>
-        </w:rPr>
-        <w:t xml:space="preserve">_ID </w:t>
+        <w:t xml:space="preserve">country_ID </w:t>
       </w:r>
       <w:r>
         <w:rPr>
@@ -1807,39 +1583,7 @@
           <w:sz w:val="24"/>
           <w:szCs w:val="24"/>
         </w:rPr>
-        <w:t>C</w:t>
-      </w:r>
-      <w:r>
-        <w:rPr>
-          <w:noProof/>
-          <w:sz w:val="24"/>
-          <w:szCs w:val="24"/>
-        </w:rPr>
-        <w:t>ountry</w:t>
-      </w:r>
-      <w:r>
-        <w:rPr>
-          <w:noProof/>
-          <w:sz w:val="24"/>
-          <w:szCs w:val="24"/>
-        </w:rPr>
-        <w:t>(</w:t>
-      </w:r>
-      <w:r>
-        <w:rPr>
-          <w:noProof/>
-          <w:sz w:val="24"/>
-          <w:szCs w:val="24"/>
-        </w:rPr>
-        <w:t>country</w:t>
-      </w:r>
-      <w:r>
-        <w:rPr>
-          <w:noProof/>
-          <w:sz w:val="24"/>
-          <w:szCs w:val="24"/>
-        </w:rPr>
-        <w:t>ID)</w:t>
+        <w:t>Country(countryID)</w:t>
       </w:r>
     </w:p>
     <w:p>
@@ -1914,15 +1658,7 @@
           <w:sz w:val="24"/>
           <w:szCs w:val="24"/>
         </w:rPr>
-        <w:t>countryID</w:t>
-      </w:r>
-      <w:r>
-        <w:rPr>
-          <w:noProof/>
-          <w:sz w:val="24"/>
-          <w:szCs w:val="24"/>
-        </w:rPr>
-        <w:t xml:space="preserve"> </w:t>
+        <w:t xml:space="preserve">countryID </w:t>
       </w:r>
       <w:r>
         <w:rPr>
@@ -1933,58 +1669,8 @@
         </w:rPr>
         <w:t>AUTO_INCREMENT</w:t>
       </w:r>
-    </w:p>
-    <w:p>
-      <w:pPr>
-        <w:rPr>
-          <w:rFonts w:ascii="Arial" w:hAnsi="Arial" w:cs="Arial"/>
-          <w:b/>
-          <w:spacing w:val="-3"/>
-          <w:sz w:val="24"/>
-          <w:szCs w:val="24"/>
-        </w:rPr>
-      </w:pPr>
-    </w:p>
-    <w:p>
-      <w:pPr>
-        <w:rPr>
-          <w:b/>
-          <w:noProof/>
-          <w:sz w:val="36"/>
-          <w:szCs w:val="24"/>
-          <w:u w:val="single"/>
-        </w:rPr>
-      </w:pPr>
-      <w:r>
-        <w:rPr>
-          <w:b/>
-          <w:noProof/>
-          <w:sz w:val="36"/>
-          <w:szCs w:val="24"/>
-          <w:u w:val="single"/>
-        </w:rPr>
-        <w:lastRenderedPageBreak/>
-        <w:t>User Manual</w:t>
-      </w:r>
-    </w:p>
-    <w:p>
-      <w:pPr>
-        <w:rPr>
-          <w:noProof/>
-          <w:sz w:val="36"/>
-          <w:szCs w:val="24"/>
-        </w:rPr>
-      </w:pPr>
       <w:bookmarkStart w:id="0" w:name="_GoBack"/>
       <w:bookmarkEnd w:id="0"/>
-    </w:p>
-    <w:p>
-      <w:pPr>
-        <w:rPr>
-          <w:sz w:val="24"/>
-          <w:szCs w:val="24"/>
-        </w:rPr>
-      </w:pPr>
     </w:p>
     <w:sectPr>
       <w:pgSz w:w="12240" w:h="15840"/>
@@ -1997,8 +1683,97 @@
 </file>
 
 <file path=word/numbering.xml><?xml version="1.0" encoding="utf-8"?>
-<w:numbering xmlns:wpc="http://schemas.microsoft.com/office/word/2010/wordprocessingCanvas" xmlns:cx="http://schemas.microsoft.com/office/drawing/2014/chartex" xmlns:cx1="http://schemas.microsoft.com/office/drawing/2015/9/8/chartex" xmlns:mc="http://schemas.openxmlformats.org/markup-compatibility/2006" xmlns:o="urn:schemas-microsoft-com:office:office" xmlns:r="http://schemas.openxmlformats.org/officeDocument/2006/relationships" xmlns:m="http://schemas.openxmlformats.org/officeDocument/2006/math" xmlns:v="urn:schemas-microsoft-com:vml" xmlns:wp14="http://schemas.microsoft.com/office/word/2010/wordprocessingDrawing" xmlns:wp="http://schemas.openxmlformats.org/drawingml/2006/wordprocessingDrawing" xmlns:w10="urn:schemas-microsoft-com:office:word" xmlns:w="http://schemas.openxmlformats.org/wordprocessingml/2006/main" xmlns:w14="http://schemas.microsoft.com/office/word/2010/wordml" xmlns:w15="http://schemas.microsoft.com/office/word/2012/wordml" xmlns:w16se="http://schemas.microsoft.com/office/word/2015/wordml/symex" xmlns:wpg="http://schemas.microsoft.com/office/word/2010/wordprocessingGroup" xmlns:wpi="http://schemas.microsoft.com/office/word/2010/wordprocessingInk" xmlns:wne="http://schemas.microsoft.com/office/word/2006/wordml" xmlns:wps="http://schemas.microsoft.com/office/word/2010/wordprocessingShape" mc:Ignorable="w14 w15 w16se wp14">
+<w:numbering xmlns:wpc="http://schemas.microsoft.com/office/word/2010/wordprocessingCanvas" xmlns:cx="http://schemas.microsoft.com/office/drawing/2014/chartex" xmlns:cx1="http://schemas.microsoft.com/office/drawing/2015/9/8/chartex" xmlns:cx2="http://schemas.microsoft.com/office/drawing/2015/10/21/chartex" xmlns:cx3="http://schemas.microsoft.com/office/drawing/2016/5/9/chartex" xmlns:cx4="http://schemas.microsoft.com/office/drawing/2016/5/10/chartex" xmlns:cx5="http://schemas.microsoft.com/office/drawing/2016/5/11/chartex" xmlns:cx6="http://schemas.microsoft.com/office/drawing/2016/5/12/chartex" xmlns:cx7="http://schemas.microsoft.com/office/drawing/2016/5/13/chartex" xmlns:cx8="http://schemas.microsoft.com/office/drawing/2016/5/14/chartex" xmlns:mc="http://schemas.openxmlformats.org/markup-compatibility/2006" xmlns:aink="http://schemas.microsoft.com/office/drawing/2016/ink" xmlns:am3d="http://schemas.microsoft.com/office/drawing/2017/model3d" xmlns:o="urn:schemas-microsoft-com:office:office" xmlns:r="http://schemas.openxmlformats.org/officeDocument/2006/relationships" xmlns:m="http://schemas.openxmlformats.org/officeDocument/2006/math" xmlns:v="urn:schemas-microsoft-com:vml" xmlns:wp14="http://schemas.microsoft.com/office/word/2010/wordprocessingDrawing" xmlns:wp="http://schemas.openxmlformats.org/drawingml/2006/wordprocessingDrawing" xmlns:w10="urn:schemas-microsoft-com:office:word" xmlns:w="http://schemas.openxmlformats.org/wordprocessingml/2006/main" xmlns:w14="http://schemas.microsoft.com/office/word/2010/wordml" xmlns:w15="http://schemas.microsoft.com/office/word/2012/wordml" xmlns:w16cid="http://schemas.microsoft.com/office/word/2016/wordml/cid" xmlns:w16se="http://schemas.microsoft.com/office/word/2015/wordml/symex" xmlns:wpg="http://schemas.microsoft.com/office/word/2010/wordprocessingGroup" xmlns:wpi="http://schemas.microsoft.com/office/word/2010/wordprocessingInk" xmlns:wne="http://schemas.microsoft.com/office/word/2006/wordml" xmlns:wps="http://schemas.microsoft.com/office/word/2010/wordprocessingShape" mc:Ignorable="w14 w15 w16se w16cid wp14">
   <w:abstractNum w:abstractNumId="0" w15:restartNumberingAfterBreak="0">
+    <w:nsid w:val="2CD10F77"/>
+    <w:multiLevelType w:val="hybridMultilevel"/>
+    <w:tmpl w:val="FCAACD12"/>
+    <w:lvl w:ilvl="0" w:tplc="3809000F">
+      <w:start w:val="1"/>
+      <w:numFmt w:val="decimal"/>
+      <w:lvlText w:val="%1."/>
+      <w:lvlJc w:val="left"/>
+      <w:pPr>
+        <w:ind w:left="720" w:hanging="360"/>
+      </w:pPr>
+      <w:rPr>
+        <w:rFonts w:hint="default"/>
+      </w:rPr>
+    </w:lvl>
+    <w:lvl w:ilvl="1" w:tplc="38090019">
+      <w:start w:val="1"/>
+      <w:numFmt w:val="lowerLetter"/>
+      <w:lvlText w:val="%2."/>
+      <w:lvlJc w:val="left"/>
+      <w:pPr>
+        <w:ind w:left="1440" w:hanging="360"/>
+      </w:pPr>
+    </w:lvl>
+    <w:lvl w:ilvl="2" w:tplc="3809001B" w:tentative="1">
+      <w:start w:val="1"/>
+      <w:numFmt w:val="lowerRoman"/>
+      <w:lvlText w:val="%3."/>
+      <w:lvlJc w:val="right"/>
+      <w:pPr>
+        <w:ind w:left="2160" w:hanging="180"/>
+      </w:pPr>
+    </w:lvl>
+    <w:lvl w:ilvl="3" w:tplc="3809000F" w:tentative="1">
+      <w:start w:val="1"/>
+      <w:numFmt w:val="decimal"/>
+      <w:lvlText w:val="%4."/>
+      <w:lvlJc w:val="left"/>
+      <w:pPr>
+        <w:ind w:left="2880" w:hanging="360"/>
+      </w:pPr>
+    </w:lvl>
+    <w:lvl w:ilvl="4" w:tplc="38090019" w:tentative="1">
+      <w:start w:val="1"/>
+      <w:numFmt w:val="lowerLetter"/>
+      <w:lvlText w:val="%5."/>
+      <w:lvlJc w:val="left"/>
+      <w:pPr>
+        <w:ind w:left="3600" w:hanging="360"/>
+      </w:pPr>
+    </w:lvl>
+    <w:lvl w:ilvl="5" w:tplc="3809001B" w:tentative="1">
+      <w:start w:val="1"/>
+      <w:numFmt w:val="lowerRoman"/>
+      <w:lvlText w:val="%6."/>
+      <w:lvlJc w:val="right"/>
+      <w:pPr>
+        <w:ind w:left="4320" w:hanging="180"/>
+      </w:pPr>
+    </w:lvl>
+    <w:lvl w:ilvl="6" w:tplc="3809000F" w:tentative="1">
+      <w:start w:val="1"/>
+      <w:numFmt w:val="decimal"/>
+      <w:lvlText w:val="%7."/>
+      <w:lvlJc w:val="left"/>
+      <w:pPr>
+        <w:ind w:left="5040" w:hanging="360"/>
+      </w:pPr>
+    </w:lvl>
+    <w:lvl w:ilvl="7" w:tplc="38090019" w:tentative="1">
+      <w:start w:val="1"/>
+      <w:numFmt w:val="lowerLetter"/>
+      <w:lvlText w:val="%8."/>
+      <w:lvlJc w:val="left"/>
+      <w:pPr>
+        <w:ind w:left="5760" w:hanging="360"/>
+      </w:pPr>
+    </w:lvl>
+    <w:lvl w:ilvl="8" w:tplc="3809001B" w:tentative="1">
+      <w:start w:val="1"/>
+      <w:numFmt w:val="lowerRoman"/>
+      <w:lvlText w:val="%9."/>
+      <w:lvlJc w:val="right"/>
+      <w:pPr>
+        <w:ind w:left="6480" w:hanging="180"/>
+      </w:pPr>
+    </w:lvl>
+  </w:abstractNum>
+  <w:abstractNum w:abstractNumId="1" w15:restartNumberingAfterBreak="0">
     <w:nsid w:val="3D8B3830"/>
     <w:multiLevelType w:val="hybridMultilevel"/>
     <w:tmpl w:val="AF5285D8"/>
@@ -2111,7 +1886,7 @@
       </w:rPr>
     </w:lvl>
   </w:abstractNum>
-  <w:abstractNum w:abstractNumId="1" w15:restartNumberingAfterBreak="0">
+  <w:abstractNum w:abstractNumId="2" w15:restartNumberingAfterBreak="0">
     <w:nsid w:val="68D63791"/>
     <w:multiLevelType w:val="hybridMultilevel"/>
     <w:tmpl w:val="00B8F394"/>
@@ -2224,17 +1999,112 @@
       </w:rPr>
     </w:lvl>
   </w:abstractNum>
+  <w:abstractNum w:abstractNumId="3" w15:restartNumberingAfterBreak="0">
+    <w:nsid w:val="738C1A23"/>
+    <w:multiLevelType w:val="hybridMultilevel"/>
+    <w:tmpl w:val="EBC20964"/>
+    <w:lvl w:ilvl="0" w:tplc="3809000F">
+      <w:start w:val="1"/>
+      <w:numFmt w:val="decimal"/>
+      <w:lvlText w:val="%1."/>
+      <w:lvlJc w:val="left"/>
+      <w:pPr>
+        <w:ind w:left="720" w:hanging="360"/>
+      </w:pPr>
+      <w:rPr>
+        <w:rFonts w:hint="default"/>
+      </w:rPr>
+    </w:lvl>
+    <w:lvl w:ilvl="1" w:tplc="38090019" w:tentative="1">
+      <w:start w:val="1"/>
+      <w:numFmt w:val="lowerLetter"/>
+      <w:lvlText w:val="%2."/>
+      <w:lvlJc w:val="left"/>
+      <w:pPr>
+        <w:ind w:left="1440" w:hanging="360"/>
+      </w:pPr>
+    </w:lvl>
+    <w:lvl w:ilvl="2" w:tplc="3809001B" w:tentative="1">
+      <w:start w:val="1"/>
+      <w:numFmt w:val="lowerRoman"/>
+      <w:lvlText w:val="%3."/>
+      <w:lvlJc w:val="right"/>
+      <w:pPr>
+        <w:ind w:left="2160" w:hanging="180"/>
+      </w:pPr>
+    </w:lvl>
+    <w:lvl w:ilvl="3" w:tplc="3809000F" w:tentative="1">
+      <w:start w:val="1"/>
+      <w:numFmt w:val="decimal"/>
+      <w:lvlText w:val="%4."/>
+      <w:lvlJc w:val="left"/>
+      <w:pPr>
+        <w:ind w:left="2880" w:hanging="360"/>
+      </w:pPr>
+    </w:lvl>
+    <w:lvl w:ilvl="4" w:tplc="38090019" w:tentative="1">
+      <w:start w:val="1"/>
+      <w:numFmt w:val="lowerLetter"/>
+      <w:lvlText w:val="%5."/>
+      <w:lvlJc w:val="left"/>
+      <w:pPr>
+        <w:ind w:left="3600" w:hanging="360"/>
+      </w:pPr>
+    </w:lvl>
+    <w:lvl w:ilvl="5" w:tplc="3809001B" w:tentative="1">
+      <w:start w:val="1"/>
+      <w:numFmt w:val="lowerRoman"/>
+      <w:lvlText w:val="%6."/>
+      <w:lvlJc w:val="right"/>
+      <w:pPr>
+        <w:ind w:left="4320" w:hanging="180"/>
+      </w:pPr>
+    </w:lvl>
+    <w:lvl w:ilvl="6" w:tplc="3809000F" w:tentative="1">
+      <w:start w:val="1"/>
+      <w:numFmt w:val="decimal"/>
+      <w:lvlText w:val="%7."/>
+      <w:lvlJc w:val="left"/>
+      <w:pPr>
+        <w:ind w:left="5040" w:hanging="360"/>
+      </w:pPr>
+    </w:lvl>
+    <w:lvl w:ilvl="7" w:tplc="38090019" w:tentative="1">
+      <w:start w:val="1"/>
+      <w:numFmt w:val="lowerLetter"/>
+      <w:lvlText w:val="%8."/>
+      <w:lvlJc w:val="left"/>
+      <w:pPr>
+        <w:ind w:left="5760" w:hanging="360"/>
+      </w:pPr>
+    </w:lvl>
+    <w:lvl w:ilvl="8" w:tplc="3809001B" w:tentative="1">
+      <w:start w:val="1"/>
+      <w:numFmt w:val="lowerRoman"/>
+      <w:lvlText w:val="%9."/>
+      <w:lvlJc w:val="right"/>
+      <w:pPr>
+        <w:ind w:left="6480" w:hanging="180"/>
+      </w:pPr>
+    </w:lvl>
+  </w:abstractNum>
   <w:num w:numId="1">
+    <w:abstractNumId w:val="2"/>
+  </w:num>
+  <w:num w:numId="2">
     <w:abstractNumId w:val="1"/>
   </w:num>
-  <w:num w:numId="2">
+  <w:num w:numId="3">
+    <w:abstractNumId w:val="3"/>
+  </w:num>
+  <w:num w:numId="4">
     <w:abstractNumId w:val="0"/>
   </w:num>
 </w:numbering>
 </file>
 
 <file path=word/styles.xml><?xml version="1.0" encoding="utf-8"?>
-<w:styles xmlns:mc="http://schemas.openxmlformats.org/markup-compatibility/2006" xmlns:r="http://schemas.openxmlformats.org/officeDocument/2006/relationships" xmlns:w="http://schemas.openxmlformats.org/wordprocessingml/2006/main" xmlns:w14="http://schemas.microsoft.com/office/word/2010/wordml" xmlns:w15="http://schemas.microsoft.com/office/word/2012/wordml" xmlns:w16se="http://schemas.microsoft.com/office/word/2015/wordml/symex" mc:Ignorable="w14 w15 w16se">
+<w:styles xmlns:mc="http://schemas.openxmlformats.org/markup-compatibility/2006" xmlns:r="http://schemas.openxmlformats.org/officeDocument/2006/relationships" xmlns:w="http://schemas.openxmlformats.org/wordprocessingml/2006/main" xmlns:w14="http://schemas.microsoft.com/office/word/2010/wordml" xmlns:w15="http://schemas.microsoft.com/office/word/2012/wordml" xmlns:w16cid="http://schemas.microsoft.com/office/word/2016/wordml/cid" xmlns:w16se="http://schemas.microsoft.com/office/word/2015/wordml/symex" mc:Ignorable="w14 w15 w16se w16cid">
   <w:docDefaults>
     <w:rPrDefault>
       <w:rPr>
@@ -2250,7 +2120,7 @@
       </w:pPr>
     </w:pPrDefault>
   </w:docDefaults>
-  <w:latentStyles w:defLockedState="0" w:defUIPriority="99" w:defSemiHidden="0" w:defUnhideWhenUsed="0" w:defQFormat="0" w:count="371">
+  <w:latentStyles w:defLockedState="0" w:defUIPriority="99" w:defSemiHidden="0" w:defUnhideWhenUsed="0" w:defQFormat="0" w:count="375">
     <w:lsdException w:name="Normal" w:uiPriority="0" w:qFormat="1"/>
     <w:lsdException w:name="heading 1" w:uiPriority="9" w:qFormat="1"/>
     <w:lsdException w:name="heading 2" w:semiHidden="1" w:uiPriority="9" w:unhideWhenUsed="1" w:qFormat="1"/>
@@ -2356,7 +2226,6 @@
     <w:lsdException w:name="HTML Sample" w:semiHidden="1" w:unhideWhenUsed="1"/>
     <w:lsdException w:name="HTML Typewriter" w:semiHidden="1" w:unhideWhenUsed="1"/>
     <w:lsdException w:name="HTML Variable" w:semiHidden="1" w:unhideWhenUsed="1"/>
-    <w:lsdException w:name="Normal Table" w:semiHidden="1" w:unhideWhenUsed="1"/>
     <w:lsdException w:name="annotation subject" w:semiHidden="1" w:unhideWhenUsed="1"/>
     <w:lsdException w:name="No List" w:semiHidden="1" w:unhideWhenUsed="1"/>
     <w:lsdException w:name="Outline List 1" w:semiHidden="1" w:unhideWhenUsed="1"/>
@@ -2400,10 +2269,8 @@
     <w:lsdException w:name="Table Elegant" w:semiHidden="1" w:unhideWhenUsed="1"/>
     <w:lsdException w:name="Table Professional" w:semiHidden="1" w:unhideWhenUsed="1"/>
     <w:lsdException w:name="Table Subtle 1" w:semiHidden="1" w:unhideWhenUsed="1"/>
-    <w:lsdException w:name="Table Subtle 2" w:semiHidden="1" w:unhideWhenUsed="1"/>
     <w:lsdException w:name="Table Web 1" w:semiHidden="1" w:unhideWhenUsed="1"/>
     <w:lsdException w:name="Table Web 2" w:semiHidden="1" w:unhideWhenUsed="1"/>
-    <w:lsdException w:name="Table Web 3" w:semiHidden="1" w:unhideWhenUsed="1"/>
     <w:lsdException w:name="Balloon Text" w:semiHidden="1" w:unhideWhenUsed="1"/>
     <w:lsdException w:name="Table Grid" w:uiPriority="39"/>
     <w:lsdException w:name="Table Theme" w:semiHidden="1" w:unhideWhenUsed="1"/>
@@ -2622,6 +2489,10 @@
     <w:lsdException w:name="List Table 5 Dark Accent 6" w:uiPriority="50"/>
     <w:lsdException w:name="List Table 6 Colorful Accent 6" w:uiPriority="51"/>
     <w:lsdException w:name="List Table 7 Colorful Accent 6" w:uiPriority="52"/>
+    <w:lsdException w:name="Mention" w:semiHidden="1" w:unhideWhenUsed="1"/>
+    <w:lsdException w:name="Smart Hyperlink" w:semiHidden="1" w:unhideWhenUsed="1"/>
+    <w:lsdException w:name="Hashtag" w:semiHidden="1" w:unhideWhenUsed="1"/>
+    <w:lsdException w:name="Unresolved Mention" w:semiHidden="1" w:unhideWhenUsed="1"/>
   </w:latentStyles>
   <w:style w:type="paragraph" w:default="1" w:styleId="Normal">
     <w:name w:val="Normal"/>
@@ -2675,6 +2546,77 @@
     <w:rPr>
       <w:color w:val="0000FF"/>
       <w:u w:val="single"/>
+    </w:rPr>
+  </w:style>
+  <w:style w:type="paragraph" w:styleId="Title">
+    <w:name w:val="Title"/>
+    <w:basedOn w:val="Normal"/>
+    <w:next w:val="Normal"/>
+    <w:link w:val="TitleChar"/>
+    <w:uiPriority w:val="10"/>
+    <w:qFormat/>
+    <w:rsid w:val="00EC62D1"/>
+    <w:pPr>
+      <w:spacing w:after="0" w:line="240" w:lineRule="auto"/>
+      <w:contextualSpacing/>
+      <w:jc w:val="center"/>
+    </w:pPr>
+    <w:rPr>
+      <w:rFonts w:asciiTheme="majorHAnsi" w:eastAsiaTheme="majorEastAsia" w:hAnsiTheme="majorHAnsi" w:cstheme="majorBidi"/>
+      <w:spacing w:val="-10"/>
+      <w:kern w:val="28"/>
+      <w:sz w:val="56"/>
+      <w:szCs w:val="56"/>
+    </w:rPr>
+  </w:style>
+  <w:style w:type="character" w:customStyle="1" w:styleId="TitleChar">
+    <w:name w:val="Title Char"/>
+    <w:basedOn w:val="DefaultParagraphFont"/>
+    <w:link w:val="Title"/>
+    <w:uiPriority w:val="10"/>
+    <w:rsid w:val="00EC62D1"/>
+    <w:rPr>
+      <w:rFonts w:asciiTheme="majorHAnsi" w:eastAsiaTheme="majorEastAsia" w:hAnsiTheme="majorHAnsi" w:cstheme="majorBidi"/>
+      <w:spacing w:val="-10"/>
+      <w:kern w:val="28"/>
+      <w:sz w:val="56"/>
+      <w:szCs w:val="56"/>
+    </w:rPr>
+  </w:style>
+  <w:style w:type="paragraph" w:styleId="Subtitle">
+    <w:name w:val="Subtitle"/>
+    <w:basedOn w:val="Normal"/>
+    <w:next w:val="Normal"/>
+    <w:link w:val="SubtitleChar"/>
+    <w:uiPriority w:val="11"/>
+    <w:qFormat/>
+    <w:rsid w:val="00EC62D1"/>
+    <w:pPr>
+      <w:numPr>
+        <w:ilvl w:val="1"/>
+      </w:numPr>
+      <w:jc w:val="center"/>
+    </w:pPr>
+    <w:rPr>
+      <w:rFonts w:eastAsiaTheme="minorEastAsia"/>
+      <w:b/>
+      <w:color w:val="5A5A5A" w:themeColor="text1" w:themeTint="A5"/>
+      <w:spacing w:val="15"/>
+      <w:sz w:val="24"/>
+    </w:rPr>
+  </w:style>
+  <w:style w:type="character" w:customStyle="1" w:styleId="SubtitleChar">
+    <w:name w:val="Subtitle Char"/>
+    <w:basedOn w:val="DefaultParagraphFont"/>
+    <w:link w:val="Subtitle"/>
+    <w:uiPriority w:val="11"/>
+    <w:rsid w:val="00EC62D1"/>
+    <w:rPr>
+      <w:rFonts w:eastAsiaTheme="minorEastAsia"/>
+      <w:b/>
+      <w:color w:val="5A5A5A" w:themeColor="text1" w:themeTint="A5"/>
+      <w:spacing w:val="15"/>
+      <w:sz w:val="24"/>
     </w:rPr>
   </w:style>
 </w:styles>
@@ -2939,4 +2881,16 @@
     </a:ext>
   </a:extLst>
 </a:theme>
+</file>
+
+<file path=customXml/item1.xml><?xml version="1.0" encoding="utf-8"?>
+<b:Sources xmlns:b="http://schemas.openxmlformats.org/officeDocument/2006/bibliography" xmlns="http://schemas.openxmlformats.org/officeDocument/2006/bibliography" SelectedStyle="\APASixthEditionOfficeOnline.xsl" StyleName="APA" Version="6"/>
+</file>
+
+<file path=customXml/itemProps1.xml><?xml version="1.0" encoding="utf-8"?>
+<ds:datastoreItem xmlns:ds="http://schemas.openxmlformats.org/officeDocument/2006/customXml" ds:itemID="{A33E139A-B137-4A13-AA74-5414B1F51B63}">
+  <ds:schemaRefs>
+    <ds:schemaRef ds:uri="http://schemas.openxmlformats.org/officeDocument/2006/bibliography"/>
+  </ds:schemaRefs>
+</ds:datastoreItem>
 </file>
</xml_diff>